<commit_message>
am adaugat introducere :))
</commit_message>
<xml_diff>
--- a/Licenta.docx
+++ b/Licenta.docx
@@ -489,21 +489,432 @@
       </w:pPr>
       <w:r>
         <w:lastRenderedPageBreak/>
-        <w:t>1. Introducere</w:t>
-      </w:r>
-    </w:p>
-    <w:p>
-      <w:r>
-        <w:tab/>
-      </w:r>
-      <w:r>
-        <w:rPr>
-          <w:i/>
-        </w:rPr>
-        <w:t>Definiție</w:t>
-      </w:r>
-      <w:r>
-        <w:t xml:space="preserve">. Transmisia automobilului reprezintă ansamblul </w:t>
+        <w:t>Introducere</w:t>
+      </w:r>
+    </w:p>
+    <w:p/>
+    <w:p>
+      <w:pPr>
+        <w:rPr>
+          <w:lang w:val="ro-RO"/>
+        </w:rPr>
+      </w:pPr>
+      <w:r>
+        <w:tab/>
+        <w:t>Aceast</w:t>
+      </w:r>
+      <w:r>
+        <w:rPr>
+          <w:lang w:val="ro-RO"/>
+        </w:rPr>
+        <w:t>ă lucrarea are ca scop principal detalierea modalităților de proiectare a tehnologiei de fabricare a unor repere reprezentative din transmisia unui automobil, mai precis, a volantului și discului de ambreaj</w:t>
+      </w:r>
+      <w:r>
+        <w:rPr>
+          <w:lang w:val="ro-RO"/>
+        </w:rPr>
+        <w:t>,</w:t>
+      </w:r>
+      <w:r>
+        <w:rPr>
+          <w:lang w:val="ro-RO"/>
+        </w:rPr>
+        <w:t xml:space="preserve"> ce echipează autoturismul VW Golf 4</w:t>
+      </w:r>
+      <w:r>
+        <w:rPr>
+          <w:lang w:val="ro-RO"/>
+        </w:rPr>
+        <w:t xml:space="preserve">. </w:t>
+      </w:r>
+    </w:p>
+    <w:p>
+      <w:pPr>
+        <w:rPr>
+          <w:lang w:val="ro-RO"/>
+        </w:rPr>
+      </w:pPr>
+      <w:r>
+        <w:rPr>
+          <w:lang w:val="ro-RO"/>
+        </w:rPr>
+        <w:tab/>
+      </w:r>
+      <w:r>
+        <w:rPr>
+          <w:lang w:val="ro-RO"/>
+        </w:rPr>
+        <w:t>Conț</w:t>
+      </w:r>
+      <w:r>
+        <w:rPr>
+          <w:lang w:val="ro-RO"/>
+        </w:rPr>
+        <w:t xml:space="preserve">inutul lucrării aduce în discuție 2 variante de fabricare ale celor 2 repere, comparându-le din punct de vedere tehnologic dar și sub aspect economic. </w:t>
+      </w:r>
+      <w:r>
+        <w:rPr>
+          <w:lang w:val="ro-RO"/>
+        </w:rPr>
+        <w:t>Alegerea final</w:t>
+      </w:r>
+      <w:r>
+        <w:rPr>
+          <w:lang w:val="ro-RO"/>
+        </w:rPr>
+        <w:t>ă</w:t>
+      </w:r>
+      <w:r>
+        <w:rPr>
+          <w:lang w:val="ro-RO"/>
+        </w:rPr>
+        <w:t xml:space="preserve"> se face în funcție de costul final de fabricare, iar tehnolog</w:t>
+      </w:r>
+      <w:r>
+        <w:rPr>
+          <w:lang w:val="ro-RO"/>
+        </w:rPr>
+        <w:t>i</w:t>
+      </w:r>
+      <w:r>
+        <w:rPr>
+          <w:lang w:val="ro-RO"/>
+        </w:rPr>
+        <w:t>a folosită trebuie să se subordoneze prețului.</w:t>
+      </w:r>
+    </w:p>
+    <w:p>
+      <w:pPr>
+        <w:rPr>
+          <w:lang w:val="ro-RO"/>
+        </w:rPr>
+      </w:pPr>
+      <w:r>
+        <w:rPr>
+          <w:lang w:val="ro-RO"/>
+        </w:rPr>
+        <w:tab/>
+      </w:r>
+      <w:r>
+        <w:rPr>
+          <w:lang w:val="ro-RO"/>
+        </w:rPr>
+        <w:t xml:space="preserve">Pentru obținerea volantului și discului de ambreaj, mai multe etape au trebuit parcurse, etape care au presupus, printre altele: </w:t>
+      </w:r>
+      <w:r>
+        <w:rPr>
+          <w:lang w:val="ro-RO"/>
+        </w:rPr>
+        <w:t>analiza detaliată a reperelor ce urmează a fi realizate, proiectarea lor (fapt care a presupus stabilirea dimensiunilor nominale, verificarea corectitudinii dimensiunilor, prin verificare la solicitări de strivire, încovoiere, forfecare, alegerea materialelor de fabricare în conformitate cu condițiile in care vor fi utilizate cele 2 piese</w:t>
+      </w:r>
+      <w:r>
+        <w:rPr>
+          <w:lang w:val="ro-RO"/>
+        </w:rPr>
+        <w:t>,</w:t>
+      </w:r>
+      <w:r>
+        <w:rPr>
+          <w:lang w:val="ro-RO"/>
+        </w:rPr>
+        <w:t xml:space="preserve"> după care se poate trece la procesul de fabricare propriu-zis)</w:t>
+      </w:r>
+      <w:r>
+        <w:rPr>
+          <w:lang w:val="ro-RO"/>
+        </w:rPr>
+        <w:t>.</w:t>
+      </w:r>
+    </w:p>
+    <w:p>
+      <w:pPr>
+        <w:rPr>
+          <w:lang w:val="ro-RO"/>
+        </w:rPr>
+      </w:pPr>
+      <w:r>
+        <w:rPr>
+          <w:lang w:val="ro-RO"/>
+        </w:rPr>
+        <w:tab/>
+        <w:t>Desenele tehnice ale pieselor au fost obținute folosind programul Catia V5R19, program care simplifica substanțial procesul de realizare a diferitelor desene de execuție.</w:t>
+      </w:r>
+    </w:p>
+    <w:p>
+      <w:pPr>
+        <w:rPr>
+          <w:lang w:val="ro-RO"/>
+        </w:rPr>
+      </w:pPr>
+      <w:r>
+        <w:rPr>
+          <w:lang w:val="ro-RO"/>
+        </w:rPr>
+        <w:tab/>
+        <w:t>Realizarea efectivă a desenelor in Catia s-a facut dupa tehnica de redare a obiectelor reale, 3D (</w:t>
+      </w:r>
+      <w:r>
+        <w:t>cu 3 dimensiuni: înălțime, lățime și adâncime). Ulterior, folosind o funcționalitate a aplicației, s-a făcut conversia la o tehnica de redare simplificată a pieselor, mai precis, 2D.</w:t>
+      </w:r>
+      <w:r>
+        <w:rPr>
+          <w:lang w:val="ro-RO"/>
+        </w:rPr>
+        <w:t xml:space="preserve"> </w:t>
+      </w:r>
+    </w:p>
+    <w:p>
+      <w:pPr>
+        <w:rPr>
+          <w:lang w:val="ro-RO"/>
+        </w:rPr>
+      </w:pPr>
+      <w:r>
+        <w:rPr>
+          <w:lang w:val="ro-RO"/>
+        </w:rPr>
+        <w:tab/>
+      </w:r>
+      <w:r>
+        <w:rPr>
+          <w:lang w:val="ro-RO"/>
+        </w:rPr>
+        <w:t xml:space="preserve">Operațiile de fabricare </w:t>
+      </w:r>
+      <w:r>
+        <w:rPr>
+          <w:lang w:val="ro-RO"/>
+        </w:rPr>
+        <w:t>la care sunt supuse</w:t>
+      </w:r>
+      <w:r>
+        <w:rPr>
+          <w:lang w:val="ro-RO"/>
+        </w:rPr>
+        <w:t xml:space="preserve"> piesele  au o anumita ordine logică în care se succed</w:t>
+      </w:r>
+      <w:r>
+        <w:rPr>
+          <w:lang w:val="ro-RO"/>
+        </w:rPr>
+        <w:t>. R</w:t>
+      </w:r>
+      <w:r>
+        <w:rPr>
+          <w:lang w:val="ro-RO"/>
+        </w:rPr>
+        <w:t>ealizarea fiecărei operații este condiționată de realizarea celei de dinainte, motiv pentru care, păstrarea exactă a ordinii este obligatorie.</w:t>
+      </w:r>
+      <w:r>
+        <w:rPr>
+          <w:lang w:val="ro-RO"/>
+        </w:rPr>
+        <w:t xml:space="preserve"> </w:t>
+      </w:r>
+    </w:p>
+    <w:p>
+      <w:pPr>
+        <w:rPr>
+          <w:lang w:val="ro-RO"/>
+        </w:rPr>
+      </w:pPr>
+      <w:r>
+        <w:rPr>
+          <w:lang w:val="ro-RO"/>
+        </w:rPr>
+        <w:tab/>
+        <w:t>Piesele sunt reprezentate și printr-un</w:t>
+      </w:r>
+      <w:r>
+        <w:rPr>
+          <w:lang w:val="ro-RO"/>
+        </w:rPr>
+        <w:t xml:space="preserve"> desen de ansamblu </w:t>
+      </w:r>
+      <w:r>
+        <w:rPr>
+          <w:lang w:val="ro-RO"/>
+        </w:rPr>
+        <w:t xml:space="preserve"> in format A0, pentru a oferii o perspectiva mai clară a modului de funcționare</w:t>
+      </w:r>
+      <w:r>
+        <w:rPr>
+          <w:lang w:val="ro-RO"/>
+        </w:rPr>
+        <w:t xml:space="preserve"> a celor două repere din transmisia autovehiculului</w:t>
+      </w:r>
+      <w:r>
+        <w:rPr>
+          <w:lang w:val="ro-RO"/>
+        </w:rPr>
+        <w:t>, desen care conțin</w:t>
+      </w:r>
+      <w:r>
+        <w:rPr>
+          <w:lang w:val="ro-RO"/>
+        </w:rPr>
+        <w:t xml:space="preserve"> </w:t>
+      </w:r>
+      <w:r>
+        <w:rPr>
+          <w:lang w:val="ro-RO"/>
+        </w:rPr>
+        <w:t>t</w:t>
+      </w:r>
+      <w:r>
+        <w:rPr>
+          <w:lang w:val="ro-RO"/>
+        </w:rPr>
+        <w:t>abelul de componență</w:t>
+      </w:r>
+      <w:r>
+        <w:rPr>
+          <w:lang w:val="ro-RO"/>
+        </w:rPr>
+        <w:t xml:space="preserve"> și</w:t>
+      </w:r>
+      <w:r>
+        <w:rPr>
+          <w:lang w:val="ro-RO"/>
+        </w:rPr>
+        <w:t xml:space="preserve"> condiții de bună funcționare</w:t>
+      </w:r>
+      <w:r>
+        <w:rPr>
+          <w:lang w:val="ro-RO"/>
+        </w:rPr>
+        <w:t>.</w:t>
+      </w:r>
+    </w:p>
+    <w:p>
+      <w:pPr>
+        <w:rPr>
+          <w:lang w:val="ro-RO"/>
+        </w:rPr>
+      </w:pPr>
+      <w:r>
+        <w:rPr>
+          <w:lang w:val="ro-RO"/>
+        </w:rPr>
+        <w:tab/>
+      </w:r>
+      <w:r>
+        <w:rPr>
+          <w:lang w:val="ro-RO"/>
+        </w:rPr>
+        <w:t>Desenele de execuție conțin informații adiționale cotelor de realizare, precum rugozitatea aferentă diverselor suprafețe ale piesei, toleranțele și condiții</w:t>
+      </w:r>
+      <w:r>
+        <w:rPr>
+          <w:lang w:val="ro-RO"/>
+        </w:rPr>
+        <w:t>le</w:t>
+      </w:r>
+      <w:r>
+        <w:rPr>
+          <w:lang w:val="ro-RO"/>
+        </w:rPr>
+        <w:t xml:space="preserve"> de buna funcționare</w:t>
+      </w:r>
+      <w:r>
+        <w:rPr>
+          <w:lang w:val="ro-RO"/>
+        </w:rPr>
+        <w:t>.</w:t>
+      </w:r>
+    </w:p>
+    <w:p>
+      <w:pPr>
+        <w:rPr>
+          <w:lang w:val="ro-RO"/>
+        </w:rPr>
+      </w:pPr>
+      <w:r>
+        <w:rPr>
+          <w:lang w:val="ro-RO"/>
+        </w:rPr>
+        <w:tab/>
+        <w:t>Lucrarea de față pornește cu definirea noțiunilor cu care se va lucra, apoi trece la explicarea efectiva a proceselor la care sunt supuse pi</w:t>
+      </w:r>
+      <w:r>
+        <w:rPr>
+          <w:lang w:val="ro-RO"/>
+        </w:rPr>
+        <w:t>e</w:t>
+      </w:r>
+      <w:r>
+        <w:rPr>
+          <w:lang w:val="ro-RO"/>
+        </w:rPr>
+        <w:t>sel</w:t>
+      </w:r>
+      <w:r>
+        <w:rPr>
+          <w:lang w:val="ro-RO"/>
+        </w:rPr>
+        <w:t>e</w:t>
+      </w:r>
+      <w:r>
+        <w:rPr>
+          <w:lang w:val="ro-RO"/>
+        </w:rPr>
+        <w:t xml:space="preserve">. După înțelegerea noțiunilor definite, se poate trece la </w:t>
+      </w:r>
+      <w:r>
+        <w:rPr>
+          <w:lang w:val="ro-RO"/>
+        </w:rPr>
+        <w:t>implementarea</w:t>
+      </w:r>
+      <w:r>
+        <w:rPr>
+          <w:lang w:val="ro-RO"/>
+        </w:rPr>
+        <w:t xml:space="preserve"> efectivă a proceselor și operațiilor. </w:t>
+      </w:r>
+    </w:p>
+    <w:p>
+      <w:pPr>
+        <w:rPr>
+          <w:lang w:val="ro-RO"/>
+        </w:rPr>
+      </w:pPr>
+      <w:r>
+        <w:rPr>
+          <w:lang w:val="ro-RO"/>
+        </w:rPr>
+        <w:tab/>
+      </w:r>
+    </w:p>
+    <w:p>
+      <w:r>
+        <w:rPr>
+          <w:lang w:val="ro-RO"/>
+        </w:rPr>
+        <w:tab/>
+      </w:r>
+    </w:p>
+    <w:p>
+      <w:pPr>
+        <w:pStyle w:val="Heading2"/>
+      </w:pPr>
+      <w:r>
+        <w:lastRenderedPageBreak/>
+        <w:tab/>
+      </w:r>
+      <w:r>
+        <w:t>1.</w:t>
+      </w:r>
+      <w:r>
+        <w:t xml:space="preserve"> Generalități</w:t>
+      </w:r>
+    </w:p>
+    <w:p>
+      <w:r>
+        <w:tab/>
+      </w:r>
+      <w:r>
+        <w:t xml:space="preserve">Transmisia automobilului reprezintă ansamblul </w:t>
       </w:r>
       <w:r>
         <w:rPr>
@@ -663,7 +1074,10 @@
         <w:t xml:space="preserve"> </w:t>
       </w:r>
       <w:r>
-        <w:t xml:space="preserve">are rolul să permită deplasarea automobilului cu o gamă variată de viteze, la o aceeaşi turaţie a arborelui motor, obţinerea unui cuplu mărit de pornire, schimbarea sensului de mers şi oprirea automobilului cu motorul oprit. </w:t>
+        <w:t xml:space="preserve">are rolul de a permite </w:t>
+      </w:r>
+      <w:r>
+        <w:t xml:space="preserve">deplasarea automobilului cu o gamă variată de viteze, la o aceeaşi turaţie a arborelui motor, obţinerea unui cuplu mărit de pornire, schimbarea sensului de mers şi oprirea automobilului cu motorul oprit. </w:t>
       </w:r>
     </w:p>
     <w:p>
@@ -689,7 +1103,13 @@
         <w:t xml:space="preserve"> </w:t>
       </w:r>
       <w:r>
-        <w:t xml:space="preserve">are rolul de a transmite momentul motor, fără  să-l modifice, de la cutia de viteze la transmisia principală în cazul automobilelor organizate după soluţia clasică, precum şi de la cutia de viteze la reductor - distribuitor şi de la acesta la roţile motoare, şi între punţi, în cazul automobilelor cu mai multe punţi motoare. </w:t>
+        <w:t>are rolul de a transmite momentul motor, fără  să-l modifice, de la cutia de viteze la transmisia principală în cazul automobilelor organizate după soluţia clasică, precum şi de la cutia de viteze la reductor - distribuitor şi</w:t>
+      </w:r>
+      <w:r>
+        <w:t xml:space="preserve"> de la acesta la roţile motoare</w:t>
+      </w:r>
+      <w:r>
+        <w:t xml:space="preserve"> şi între punţi, în cazul automobilelor cu mai multe punţi motoare. </w:t>
       </w:r>
     </w:p>
     <w:p>
@@ -742,7 +1162,13 @@
         <w:t xml:space="preserve"> </w:t>
       </w:r>
       <w:r>
-        <w:t xml:space="preserve">este mecanismul ce permite ca roţile motoare ale aceleiaşi punţi să se rotească cu unghiuri diferite, dând astfel posibilitatea ca la deplasarea automobilului în viraje să parcurgă spaţii de lungimi diferite. </w:t>
+        <w:t>este mecanismul ce permite ca roţile motoare ale aceleiaşi punţi să se rotească cu unghiuri diferite, dând astfel posibilitatea ca la deplasarea automobilului în viraje</w:t>
+      </w:r>
+      <w:r>
+        <w:t>,</w:t>
+      </w:r>
+      <w:r>
+        <w:t xml:space="preserve"> să parcurgă spaţii de lungimi diferite. </w:t>
       </w:r>
     </w:p>
     <w:p>
@@ -794,7 +1220,13 @@
         <w:t xml:space="preserve"> </w:t>
       </w:r>
       <w:r>
-        <w:t>amplifică momentul motor transmis roţilor şi, în acelaşi timp, contribuie la micşorarea solicitărilor organelor punţii motoare dispuse înaintea ei.</w:t>
+        <w:t>amplifică mome</w:t>
+      </w:r>
+      <w:r>
+        <w:t xml:space="preserve">ntul motor transmis roţilor şi </w:t>
+      </w:r>
+      <w:r>
+        <w:t>în acelaşi timp, contribuie la micşorarea solicitărilor organelor punţii motoare dispuse înaintea ei.</w:t>
       </w:r>
       <w:r>
         <w:rPr>
@@ -842,15 +1274,15 @@
           <w:ilvl w:val="0"/>
           <w:numId w:val="4"/>
         </w:numPr>
-      </w:pPr>
-      <w:r>
-        <w:rPr>
-          <w:rFonts w:ascii="Calibri" w:hAnsi="Calibri" w:cs="Calibri"/>
-        </w:rPr>
-        <w:t>Destinaţia ambreiajului</w:t>
-      </w:r>
-      <w:r>
-        <w:t xml:space="preserve">. </w:t>
+        <w:rPr>
+          <w:rFonts w:cs="Times New Roman"/>
+        </w:rPr>
+      </w:pPr>
+      <w:r>
+        <w:rPr>
+          <w:rFonts w:cs="Times New Roman"/>
+        </w:rPr>
+        <w:t xml:space="preserve">Destinaţia ambreiajului. </w:t>
       </w:r>
     </w:p>
     <w:p>
@@ -38235,7 +38667,7 @@
             <w:rPr>
               <w:noProof/>
             </w:rPr>
-            <w:t>65</w:t>
+            <w:t>8</w:t>
           </w:r>
         </w:fldSimple>
       </w:p>
@@ -40976,7 +41408,6 @@
     <w:lsdException w:name="Title" w:semiHidden="0" w:uiPriority="10" w:unhideWhenUsed="0" w:qFormat="1"/>
     <w:lsdException w:name="Default Paragraph Font" w:uiPriority="1"/>
     <w:lsdException w:name="Subtitle" w:semiHidden="0" w:uiPriority="11" w:unhideWhenUsed="0" w:qFormat="1"/>
-    <w:lsdException w:name="Hyperlink" w:uiPriority="0"/>
     <w:lsdException w:name="Strong" w:semiHidden="0" w:uiPriority="22" w:unhideWhenUsed="0" w:qFormat="1"/>
     <w:lsdException w:name="Emphasis" w:semiHidden="0" w:uiPriority="20" w:unhideWhenUsed="0" w:qFormat="1"/>
     <w:lsdException w:name="Table Grid" w:semiHidden="0" w:uiPriority="59" w:unhideWhenUsed="0"/>
@@ -41535,6 +41966,7 @@
   </w:style>
   <w:style w:type="character" w:styleId="Hyperlink">
     <w:name w:val="Hyperlink"/>
+    <w:uiPriority w:val="99"/>
     <w:rsid w:val="00CD2FDB"/>
     <w:rPr>
       <w:color w:val="0000FF"/>
@@ -41583,6 +42015,44 @@
       <w:b/>
       <w:bCs/>
     </w:rPr>
+  </w:style>
+  <w:style w:type="paragraph" w:styleId="TOC1">
+    <w:name w:val="toc 1"/>
+    <w:basedOn w:val="Normal"/>
+    <w:next w:val="Normal"/>
+    <w:autoRedefine/>
+    <w:uiPriority w:val="39"/>
+    <w:unhideWhenUsed/>
+    <w:rsid w:val="00251615"/>
+    <w:pPr>
+      <w:spacing w:after="100"/>
+    </w:pPr>
+  </w:style>
+  <w:style w:type="paragraph" w:styleId="TOC2">
+    <w:name w:val="toc 2"/>
+    <w:basedOn w:val="Normal"/>
+    <w:next w:val="Normal"/>
+    <w:autoRedefine/>
+    <w:uiPriority w:val="39"/>
+    <w:unhideWhenUsed/>
+    <w:rsid w:val="00251615"/>
+    <w:pPr>
+      <w:spacing w:after="100"/>
+      <w:ind w:left="240"/>
+    </w:pPr>
+  </w:style>
+  <w:style w:type="paragraph" w:styleId="TOC3">
+    <w:name w:val="toc 3"/>
+    <w:basedOn w:val="Normal"/>
+    <w:next w:val="Normal"/>
+    <w:autoRedefine/>
+    <w:uiPriority w:val="39"/>
+    <w:unhideWhenUsed/>
+    <w:rsid w:val="00251615"/>
+    <w:pPr>
+      <w:spacing w:after="100"/>
+      <w:ind w:left="480"/>
+    </w:pPr>
   </w:style>
 </w:styles>
 </file>
@@ -41875,7 +42345,7 @@
 </file>
 
 <file path=customXml/itemProps1.xml><?xml version="1.0" encoding="utf-8"?>
-<ds:datastoreItem xmlns:ds="http://schemas.openxmlformats.org/officeDocument/2006/customXml" ds:itemID="{835B768F-24FD-4F2A-BB41-E1F41B0A9022}">
+<ds:datastoreItem xmlns:ds="http://schemas.openxmlformats.org/officeDocument/2006/customXml" ds:itemID="{0B2E0AAD-55BD-4BB2-9273-A1E725870088}">
   <ds:schemaRefs>
     <ds:schemaRef ds:uri="http://schemas.openxmlformats.org/officeDocument/2006/bibliography"/>
   </ds:schemaRefs>

</xml_diff>